<commit_message>
IDP- Arreglando diseños BD y mockups
</commit_message>
<xml_diff>
--- a/Documentación Entregables/Memoria.docx
+++ b/Documentación Entregables/Memoria.docx
@@ -2035,15 +2035,7 @@
           <w:szCs w:val="24"/>
           <w:lang w:val="es-ES"/>
         </w:rPr>
-        <w:t xml:space="preserve">”, ya que queremos que </w:t>
-      </w:r>
-      <w:r>
-        <w:rPr>
-          <w:sz w:val="24"/>
-          <w:szCs w:val="24"/>
-          <w:lang w:val="es-ES"/>
-        </w:rPr>
-        <w:t xml:space="preserve">esta sea funcional en dispositivos móviles y </w:t>
+        <w:t xml:space="preserve">”, ya que queremos que esta sea funcional en dispositivos móviles y </w:t>
       </w:r>
       <w:proofErr w:type="spellStart"/>
       <w:r>
@@ -2093,15 +2085,7 @@
           <w:szCs w:val="24"/>
           <w:lang w:val="es-ES"/>
         </w:rPr>
-        <w:t>Queremos que el cliente pueda tener capacidad de añadi</w:t>
-      </w:r>
-      <w:r>
-        <w:rPr>
-          <w:sz w:val="24"/>
-          <w:szCs w:val="24"/>
-          <w:lang w:val="es-ES"/>
-        </w:rPr>
-        <w:t xml:space="preserve">r fichas (entradas de información y preguntas para evaluar la </w:t>
+        <w:t xml:space="preserve">Queremos que el cliente pueda tener capacidad de añadir fichas (entradas de información y preguntas para evaluar la </w:t>
       </w:r>
       <w:proofErr w:type="gramStart"/>
       <w:r>
@@ -2139,15 +2123,7 @@
           <w:szCs w:val="24"/>
           <w:lang w:val="es-ES"/>
         </w:rPr>
-        <w:t>La capacidad de modificar las fichas generadas de manera autónoma debido a la necesidad de adaptar las fichas para según qué target, ya que nuestro cliente</w:t>
-      </w:r>
-      <w:r>
-        <w:rPr>
-          <w:sz w:val="24"/>
-          <w:szCs w:val="24"/>
-          <w:lang w:val="es-ES"/>
-        </w:rPr>
-        <w:t xml:space="preserve"> pensaba que podría aplicarse también en clases de universidad. Y que esta aplicación tenga la utilidad de registro de cara a estos universitarios o bien para tener una certeza de que no se está falseando la información.</w:t>
+        <w:t>La capacidad de modificar las fichas generadas de manera autónoma debido a la necesidad de adaptar las fichas para según qué target, ya que nuestro cliente pensaba que podría aplicarse también en clases de universidad. Y que esta aplicación tenga la utilidad de registro de cara a estos universitarios o bien para tener una certeza de que no se está falseando la información.</w:t>
       </w:r>
     </w:p>
     <w:p>
@@ -2333,13 +2309,7 @@
         <w:rPr>
           <w:lang w:val="es-ES"/>
         </w:rPr>
-        <w:t xml:space="preserve"> web (front-end) con acceso, ya sea para consultas o modificación, a</w:t>
-      </w:r>
-      <w:r>
-        <w:rPr>
-          <w:lang w:val="es-ES"/>
-        </w:rPr>
-        <w:t xml:space="preserve"> una base de datos (back-end).</w:t>
+        <w:t xml:space="preserve"> web (front-end) con acceso, ya sea para consultas o modificación, a una base de datos (back-end).</w:t>
       </w:r>
     </w:p>
     <w:p>
@@ -2413,13 +2383,7 @@
         <w:rPr>
           <w:lang w:val="es-ES"/>
         </w:rPr>
-        <w:t xml:space="preserve"> en un centro de Secundaria (instituto) y de Bach</w:t>
-      </w:r>
-      <w:r>
-        <w:rPr>
-          <w:lang w:val="es-ES"/>
-        </w:rPr>
-        <w:t>illerato, impartiendo la asignatura comentada.</w:t>
+        <w:t xml:space="preserve"> en un centro de Secundaria (instituto) y de Bachillerato, impartiendo la asignatura comentada.</w:t>
       </w:r>
     </w:p>
     <w:p>
@@ -2517,13 +2481,7 @@
         <w:rPr>
           <w:lang w:val="es-ES"/>
         </w:rPr>
-        <w:t xml:space="preserve">Crear </w:t>
-      </w:r>
-      <w:r>
-        <w:rPr>
-          <w:lang w:val="es-ES"/>
-        </w:rPr>
-        <w:t>preguntas y poder responderlas, guardándolas en una BBDD</w:t>
+        <w:t>Crear preguntas y poder responderlas, guardándolas en una BBDD</w:t>
       </w:r>
     </w:p>
     <w:p>
@@ -2574,13 +2532,7 @@
         <w:rPr>
           <w:lang w:val="es-ES"/>
         </w:rPr>
-        <w:t>Registro para usuarios de Secundaria/Bachillerato y Universidad, solamente con correo de centr</w:t>
-      </w:r>
-      <w:r>
-        <w:rPr>
-          <w:lang w:val="es-ES"/>
-        </w:rPr>
-        <w:t>o educativo.</w:t>
+        <w:t>Registro para usuarios de Secundaria/Bachillerato y Universidad, solamente con correo de centro educativo.</w:t>
       </w:r>
     </w:p>
     <w:p>
@@ -2677,13 +2629,7 @@
         <w:rPr>
           <w:lang w:val="es-ES"/>
         </w:rPr>
-        <w:t>Tener una comunicación fluida con el cliente para tener en cuenta cualquier cambio que quiera comentar o cualquier detalle que quer</w:t>
-      </w:r>
-      <w:r>
-        <w:rPr>
-          <w:lang w:val="es-ES"/>
-        </w:rPr>
-        <w:t>amos enseñarle para su posterior aprobación.</w:t>
+        <w:t>Tener una comunicación fluida con el cliente para tener en cuenta cualquier cambio que quiera comentar o cualquier detalle que queramos enseñarle para su posterior aprobación.</w:t>
       </w:r>
     </w:p>
     <w:p>
@@ -3427,13 +3373,7 @@
         <w:rPr>
           <w:lang w:val="es-ES"/>
         </w:rPr>
-        <w:t>GitLab: Sistema para alojar los repositorios, en nues</w:t>
-      </w:r>
-      <w:r>
-        <w:rPr>
-          <w:lang w:val="es-ES"/>
-        </w:rPr>
-        <w:t>tro caso, el proyecto realizado.</w:t>
+        <w:t>GitLab: Sistema para alojar los repositorios, en nuestro caso, el proyecto realizado.</w:t>
       </w:r>
     </w:p>
     <w:p>
@@ -3782,17 +3722,7 @@
           <w:szCs w:val="22"/>
           <w:lang w:val="es-ES"/>
         </w:rPr>
-        <w:t>: Administrador, C</w:t>
-      </w:r>
-      <w:r>
-        <w:rPr>
-          <w:rFonts w:ascii="Arial" w:hAnsi="Arial" w:cs="Arial"/>
-          <w:color w:val="000000"/>
-          <w:sz w:val="22"/>
-          <w:szCs w:val="22"/>
-          <w:lang w:val="es-ES"/>
-        </w:rPr>
-        <w:t>liente</w:t>
+        <w:t>: Administrador, Cliente</w:t>
       </w:r>
     </w:p>
     <w:p>
@@ -4100,17 +4030,7 @@
                 <w:szCs w:val="22"/>
                 <w:lang w:val="es-ES"/>
               </w:rPr>
-              <w:t xml:space="preserve">en los </w:t>
-            </w:r>
-            <w:r>
-              <w:rPr>
-                <w:rFonts w:ascii="Arial" w:hAnsi="Arial" w:cs="Arial"/>
-                <w:color w:val="000000"/>
-                <w:sz w:val="22"/>
-                <w:szCs w:val="22"/>
-                <w:lang w:val="es-ES"/>
-              </w:rPr>
-              <w:t>campos correspondientes.</w:t>
+              <w:t>en los campos correspondientes.</w:t>
             </w:r>
           </w:p>
         </w:tc>
@@ -4305,17 +4225,7 @@
           <w:szCs w:val="22"/>
           <w:lang w:val="es-ES"/>
         </w:rPr>
-        <w:t xml:space="preserve"> El sistema da la opción de crear dile</w:t>
-      </w:r>
-      <w:r>
-        <w:rPr>
-          <w:rFonts w:ascii="Arial" w:hAnsi="Arial" w:cs="Arial"/>
-          <w:color w:val="000000"/>
-          <w:sz w:val="22"/>
-          <w:szCs w:val="22"/>
-          <w:lang w:val="es-ES"/>
-        </w:rPr>
-        <w:t>mas, con su respectivo título, un mini resumen y su descripción después el administrador podrá añadir imágenes o videos si lo desea y finalmente podrá añadir preguntas al final de cada dilema.</w:t>
+        <w:t xml:space="preserve"> El sistema da la opción de crear dilemas, con su respectivo título, un mini resumen y su descripción después el administrador podrá añadir imágenes o videos si lo desea y finalmente podrá añadir preguntas al final de cada dilema.</w:t>
       </w:r>
     </w:p>
     <w:p>
@@ -4625,17 +4535,7 @@
                 <w:szCs w:val="22"/>
                 <w:lang w:val="es-ES"/>
               </w:rPr>
-              <w:t>en los cam</w:t>
-            </w:r>
-            <w:r>
-              <w:rPr>
-                <w:rFonts w:ascii="Arial" w:hAnsi="Arial" w:cs="Arial"/>
-                <w:color w:val="000000"/>
-                <w:sz w:val="22"/>
-                <w:szCs w:val="22"/>
-                <w:lang w:val="es-ES"/>
-              </w:rPr>
-              <w:t>pos correspondientes.</w:t>
+              <w:t>en los campos correspondientes.</w:t>
             </w:r>
           </w:p>
         </w:tc>
@@ -5012,17 +4912,7 @@
                 <w:szCs w:val="22"/>
                 <w:lang w:val="es-ES"/>
               </w:rPr>
-              <w:t xml:space="preserve">2. El </w:t>
-            </w:r>
-            <w:r>
-              <w:rPr>
-                <w:rFonts w:ascii="Arial" w:hAnsi="Arial" w:cs="Arial"/>
-                <w:color w:val="000000"/>
-                <w:sz w:val="22"/>
-                <w:szCs w:val="22"/>
-                <w:lang w:val="es-ES"/>
-              </w:rPr>
-              <w:t>sistema muestra todos los dilemas creados por el administrador.</w:t>
+              <w:t>2. El sistema muestra todos los dilemas creados por el administrador.</w:t>
             </w:r>
           </w:p>
         </w:tc>
@@ -5100,17 +4990,7 @@
                 <w:szCs w:val="22"/>
                 <w:lang w:val="es-ES"/>
               </w:rPr>
-              <w:t xml:space="preserve">4. El sistema guarda el resultado que ha respondido el cliente en la </w:t>
-            </w:r>
-            <w:r>
-              <w:rPr>
-                <w:rFonts w:ascii="Arial" w:hAnsi="Arial" w:cs="Arial"/>
-                <w:color w:val="000000"/>
-                <w:sz w:val="22"/>
-                <w:szCs w:val="22"/>
-                <w:lang w:val="es-ES"/>
-              </w:rPr>
-              <w:t>base de datos. </w:t>
+              <w:t>4. El sistema guarda el resultado que ha respondido el cliente en la base de datos. </w:t>
             </w:r>
           </w:p>
         </w:tc>
@@ -5207,17 +5087,7 @@
           <w:szCs w:val="22"/>
           <w:lang w:val="es-ES"/>
         </w:rPr>
-        <w:t>, el sistema dará la oportunidad al administrador de escoger el tipo de sexo, la edad, el ins</w:t>
-      </w:r>
-      <w:r>
-        <w:rPr>
-          <w:rFonts w:ascii="Arial" w:hAnsi="Arial" w:cs="Arial"/>
-          <w:color w:val="000000"/>
-          <w:sz w:val="22"/>
-          <w:szCs w:val="22"/>
-          <w:lang w:val="es-ES"/>
-        </w:rPr>
-        <w:t>tituto, el dilema y la pregunta. Para hacer una recogida de datos más profunda e individual.</w:t>
+        <w:t>, el sistema dará la oportunidad al administrador de escoger el tipo de sexo, la edad, el instituto, el dilema y la pregunta. Para hacer una recogida de datos más profunda e individual.</w:t>
       </w:r>
     </w:p>
     <w:p>
@@ -5429,17 +5299,7 @@
                 <w:szCs w:val="22"/>
                 <w:lang w:val="es-ES"/>
               </w:rPr>
-              <w:t xml:space="preserve">1. El administrador decide ingresar al apartado de descargar </w:t>
-            </w:r>
-            <w:r>
-              <w:rPr>
-                <w:rFonts w:ascii="Arial" w:hAnsi="Arial" w:cs="Arial"/>
-                <w:color w:val="000000"/>
-                <w:sz w:val="22"/>
-                <w:szCs w:val="22"/>
-                <w:lang w:val="es-ES"/>
-              </w:rPr>
-              <w:t>resultado.</w:t>
+              <w:t>1. El administrador decide ingresar al apartado de descargar resultado.</w:t>
             </w:r>
           </w:p>
         </w:tc>
@@ -5543,15 +5403,7 @@
           <w:color w:val="000000"/>
           <w:lang w:val="es-ES"/>
         </w:rPr>
-        <w:t xml:space="preserve">ID: UC5. Caso de Uso: </w:t>
-      </w:r>
-      <w:r>
-        <w:rPr>
-          <w:rFonts w:ascii="Arial" w:hAnsi="Arial" w:cs="Arial"/>
-          <w:color w:val="000000"/>
-          <w:lang w:val="es-ES"/>
-        </w:rPr>
-        <w:t>*Consultar dilemas respondidos*</w:t>
+        <w:t>ID: UC5. Caso de Uso: *Consultar dilemas respondidos*</w:t>
       </w:r>
     </w:p>
     <w:p>
@@ -5869,15 +5721,7 @@
           <w:color w:val="000000"/>
           <w:lang w:val="es-ES"/>
         </w:rPr>
-        <w:t xml:space="preserve">ID: UC6. Caso de Uso: </w:t>
-      </w:r>
-      <w:r>
-        <w:rPr>
-          <w:rFonts w:ascii="Arial" w:hAnsi="Arial" w:cs="Arial"/>
-          <w:color w:val="000000"/>
-          <w:lang w:val="es-ES"/>
-        </w:rPr>
-        <w:t>Consultar web</w:t>
+        <w:t>ID: UC6. Caso de Uso: Consultar web</w:t>
       </w:r>
     </w:p>
     <w:p>
@@ -6202,17 +6046,7 @@
                 <w:szCs w:val="22"/>
                 <w:lang w:val="es-ES"/>
               </w:rPr>
-              <w:t>2. El sistema muestra todos los apartados de la web según los permi</w:t>
-            </w:r>
-            <w:r>
-              <w:rPr>
-                <w:rFonts w:ascii="Arial" w:hAnsi="Arial" w:cs="Arial"/>
-                <w:color w:val="000000"/>
-                <w:sz w:val="22"/>
-                <w:szCs w:val="22"/>
-                <w:lang w:val="es-ES"/>
-              </w:rPr>
-              <w:t>sos de los diferentes usuarios.</w:t>
+              <w:t>2. El sistema muestra todos los apartados de la web según los permisos de los diferentes usuarios.</w:t>
             </w:r>
           </w:p>
         </w:tc>
@@ -6324,30 +6158,58 @@
     <w:p>
       <w:pPr>
         <w:rPr>
+          <w:rStyle w:val="Hipervnculo"/>
+          <w:lang w:val="es-ES"/>
+        </w:rPr>
+      </w:pPr>
+      <w:r>
+        <w:rPr>
           <w:color w:val="1155CC"/>
           <w:u w:val="single"/>
           <w:lang w:val="es-ES"/>
         </w:rPr>
-      </w:pPr>
-      <w:hyperlink r:id="rId11">
-        <w:r>
-          <w:rPr>
-            <w:color w:val="1155CC"/>
-            <w:u w:val="single"/>
-            <w:lang w:val="es-ES"/>
-          </w:rPr>
-          <w:t>Link hacia la planificación de nuestro proyecto</w:t>
-        </w:r>
-      </w:hyperlink>
-    </w:p>
-    <w:p>
-      <w:pPr>
+        <w:fldChar w:fldCharType="begin"/>
+      </w:r>
+      <w:r>
         <w:rPr>
           <w:color w:val="1155CC"/>
           <w:u w:val="single"/>
           <w:lang w:val="es-ES"/>
         </w:rPr>
-      </w:pPr>
+        <w:instrText xml:space="preserve"> HYPERLINK "https://git.copernic.cat/tecnoticos/Tecnoetica/-/tree/master/Planificaci%C3%B3n" </w:instrText>
+      </w:r>
+      <w:r>
+        <w:rPr>
+          <w:color w:val="1155CC"/>
+          <w:u w:val="single"/>
+          <w:lang w:val="es-ES"/>
+        </w:rPr>
+        <w:fldChar w:fldCharType="separate"/>
+      </w:r>
+      <w:r>
+        <w:rPr>
+          <w:rStyle w:val="Hipervnculo"/>
+          <w:lang w:val="es-ES"/>
+        </w:rPr>
+        <w:t>Link hacia la planificación de nuestro proyecto</w:t>
+      </w:r>
+    </w:p>
+    <w:p>
+      <w:pPr>
+        <w:rPr>
+          <w:color w:val="1155CC"/>
+          <w:u w:val="single"/>
+          <w:lang w:val="es-ES"/>
+        </w:rPr>
+      </w:pPr>
+      <w:r>
+        <w:rPr>
+          <w:color w:val="1155CC"/>
+          <w:u w:val="single"/>
+          <w:lang w:val="es-ES"/>
+        </w:rPr>
+        <w:fldChar w:fldCharType="end"/>
+      </w:r>
     </w:p>
     <w:p>
       <w:pPr>
@@ -6361,52 +6223,55 @@
         <w:rPr>
           <w:lang w:val="es-ES"/>
         </w:rPr>
-        <w:t>Seguimiento del</w:t>
-      </w:r>
-      <w:r>
-        <w:rPr>
-          <w:lang w:val="es-ES"/>
-        </w:rPr>
-        <w:t xml:space="preserve"> proyecto</w:t>
+        <w:t>Seguimiento del proyecto</w:t>
       </w:r>
       <w:bookmarkEnd w:id="11"/>
     </w:p>
     <w:p>
       <w:pPr>
         <w:rPr>
-          <w:lang w:val="es-ES"/>
-        </w:rPr>
-      </w:pPr>
-      <w:hyperlink r:id="rId12" w:history="1">
-        <w:r>
-          <w:rPr>
-            <w:rStyle w:val="Hipervnculo"/>
-            <w:lang w:val="es-ES"/>
-          </w:rPr>
-          <w:t>Link hacia el seguimiento de</w:t>
-        </w:r>
-        <w:r>
-          <w:rPr>
-            <w:rStyle w:val="Hipervnculo"/>
-            <w:lang w:val="es-ES"/>
-          </w:rPr>
-          <w:t>l</w:t>
-        </w:r>
-        <w:r>
-          <w:rPr>
-            <w:rStyle w:val="Hipervnculo"/>
-            <w:lang w:val="es-ES"/>
-          </w:rPr>
-          <w:t xml:space="preserve"> proyecto</w:t>
-        </w:r>
-      </w:hyperlink>
-    </w:p>
-    <w:p>
-      <w:pPr>
-        <w:rPr>
-          <w:lang w:val="es-ES"/>
-        </w:rPr>
-      </w:pPr>
+          <w:rStyle w:val="Hipervnculo"/>
+          <w:lang w:val="es-ES"/>
+        </w:rPr>
+      </w:pPr>
+      <w:r>
+        <w:rPr>
+          <w:lang w:val="es-ES"/>
+        </w:rPr>
+        <w:fldChar w:fldCharType="begin"/>
+      </w:r>
+      <w:r>
+        <w:rPr>
+          <w:lang w:val="es-ES"/>
+        </w:rPr>
+        <w:instrText xml:space="preserve"> HYPERLINK "https://git.copernic.cat/tecnoticos/Tecnoetica/-/tree/master/Seguimiento" </w:instrText>
+      </w:r>
+      <w:r>
+        <w:rPr>
+          <w:lang w:val="es-ES"/>
+        </w:rPr>
+        <w:fldChar w:fldCharType="separate"/>
+      </w:r>
+      <w:r>
+        <w:rPr>
+          <w:rStyle w:val="Hipervnculo"/>
+          <w:lang w:val="es-ES"/>
+        </w:rPr>
+        <w:t>Link hacia el seguimiento del proyecto</w:t>
+      </w:r>
+    </w:p>
+    <w:p>
+      <w:pPr>
+        <w:rPr>
+          <w:lang w:val="es-ES"/>
+        </w:rPr>
+      </w:pPr>
+      <w:r>
+        <w:rPr>
+          <w:lang w:val="es-ES"/>
+        </w:rPr>
+        <w:fldChar w:fldCharType="end"/>
+      </w:r>
     </w:p>
     <w:p>
       <w:pPr>
@@ -6468,7 +6333,7 @@
                     </pic:cNvPicPr>
                   </pic:nvPicPr>
                   <pic:blipFill>
-                    <a:blip r:embed="rId13">
+                    <a:blip r:embed="rId11">
                       <a:extLst>
                         <a:ext uri="{28A0092B-C50C-407E-A947-70E740481C1C}">
                           <a14:useLocalDpi xmlns:a14="http://schemas.microsoft.com/office/drawing/2010/main" val="0"/>
@@ -6502,6 +6367,54 @@
     </w:p>
     <w:p>
       <w:pPr>
+        <w:rPr>
+          <w:lang w:val="es-ES"/>
+        </w:rPr>
+      </w:pPr>
+      <w:r>
+        <w:rPr>
+          <w:noProof/>
+        </w:rPr>
+        <w:lastRenderedPageBreak/>
+        <w:drawing>
+          <wp:inline distT="0" distB="0" distL="0" distR="0" wp14:anchorId="30C1FB7B" wp14:editId="75E95849">
+            <wp:extent cx="5733415" cy="3772535"/>
+            <wp:effectExtent l="0" t="0" r="635" b="0"/>
+            <wp:docPr id="5" name="Imagen 5"/>
+            <wp:cNvGraphicFramePr>
+              <a:graphicFrameLocks xmlns:a="http://schemas.openxmlformats.org/drawingml/2006/main" noChangeAspect="1"/>
+            </wp:cNvGraphicFramePr>
+            <a:graphic xmlns:a="http://schemas.openxmlformats.org/drawingml/2006/main">
+              <a:graphicData uri="http://schemas.openxmlformats.org/drawingml/2006/picture">
+                <pic:pic xmlns:pic="http://schemas.openxmlformats.org/drawingml/2006/picture">
+                  <pic:nvPicPr>
+                    <pic:cNvPr id="1" name=""/>
+                    <pic:cNvPicPr/>
+                  </pic:nvPicPr>
+                  <pic:blipFill>
+                    <a:blip r:embed="rId12"/>
+                    <a:stretch>
+                      <a:fillRect/>
+                    </a:stretch>
+                  </pic:blipFill>
+                  <pic:spPr>
+                    <a:xfrm>
+                      <a:off x="0" y="0"/>
+                      <a:ext cx="5733415" cy="3772535"/>
+                    </a:xfrm>
+                    <a:prstGeom prst="rect">
+                      <a:avLst/>
+                    </a:prstGeom>
+                  </pic:spPr>
+                </pic:pic>
+              </a:graphicData>
+            </a:graphic>
+          </wp:inline>
+        </w:drawing>
+      </w:r>
+    </w:p>
+    <w:p>
+      <w:pPr>
         <w:pStyle w:val="Ttulo3"/>
         <w:rPr>
           <w:color w:val="000000"/>
@@ -6514,7 +6427,6 @@
           <w:color w:val="000000"/>
           <w:lang w:val="es-ES"/>
         </w:rPr>
-        <w:lastRenderedPageBreak/>
         <w:t>Diagrama Entidad Relación:</w:t>
       </w:r>
       <w:bookmarkEnd w:id="14"/>
@@ -6550,7 +6462,7 @@
                     </pic:cNvPicPr>
                   </pic:nvPicPr>
                   <pic:blipFill>
-                    <a:blip r:embed="rId14"/>
+                    <a:blip r:embed="rId13"/>
                     <a:stretch>
                       <a:fillRect/>
                     </a:stretch>
@@ -6581,87 +6493,16 @@
           <w:lang w:val="es-ES"/>
         </w:rPr>
       </w:pPr>
-    </w:p>
-    <w:p>
-      <w:pPr>
-        <w:rPr>
-          <w:lang w:val="es-ES"/>
-        </w:rPr>
-      </w:pPr>
-    </w:p>
-    <w:p>
-      <w:pPr>
-        <w:rPr>
-          <w:lang w:val="es-ES"/>
-        </w:rPr>
-      </w:pPr>
-    </w:p>
-    <w:p>
-      <w:pPr>
-        <w:rPr>
-          <w:lang w:val="es-ES"/>
-        </w:rPr>
-      </w:pPr>
-    </w:p>
-    <w:p>
-      <w:pPr>
-        <w:rPr>
-          <w:lang w:val="es-ES"/>
-        </w:rPr>
-      </w:pPr>
-      <w:r>
-        <w:rPr>
-          <w:lang w:val="es-ES"/>
-        </w:rPr>
-        <w:br w:type="page"/>
-      </w:r>
-    </w:p>
-    <w:p>
-      <w:pPr>
-        <w:pStyle w:val="Ttulo2"/>
-        <w:rPr>
-          <w:lang w:val="es-ES"/>
-        </w:rPr>
-      </w:pPr>
-      <w:bookmarkStart w:id="15" w:name="_Toc73548328"/>
-      <w:r>
-        <w:rPr>
-          <w:lang w:val="es-ES"/>
+      <w:r>
+        <w:rPr>
+          <w:noProof/>
         </w:rPr>
         <w:lastRenderedPageBreak/>
-        <w:t>Mockup de las páginas</w:t>
-      </w:r>
-      <w:bookmarkEnd w:id="15"/>
-    </w:p>
-    <w:p>
-      <w:pPr>
-        <w:rPr>
-          <w:lang w:val="es-ES"/>
-        </w:rPr>
-      </w:pPr>
-      <w:r>
-        <w:rPr>
-          <w:lang w:val="es-ES"/>
-        </w:rPr>
-        <w:t>Inicio:</w:t>
-      </w:r>
-    </w:p>
-    <w:p>
-      <w:pPr>
-        <w:rPr>
-          <w:lang w:val="es-ES"/>
-        </w:rPr>
-      </w:pPr>
-      <w:r>
-        <w:rPr>
-          <w:noProof/>
-          <w:lang w:val="es-ES"/>
-        </w:rPr>
         <w:drawing>
-          <wp:inline distT="0" distB="0" distL="114300" distR="114300" wp14:anchorId="40F92DA3" wp14:editId="32589FD5">
-            <wp:extent cx="5728970" cy="3215640"/>
-            <wp:effectExtent l="0" t="0" r="5080" b="3810"/>
-            <wp:docPr id="7" name="Imagen 7" descr="Inicio"/>
+          <wp:inline distT="0" distB="0" distL="0" distR="0" wp14:anchorId="02624595" wp14:editId="4253F056">
+            <wp:extent cx="5733415" cy="2493645"/>
+            <wp:effectExtent l="0" t="0" r="635" b="1905"/>
+            <wp:docPr id="13" name="Imagen 13"/>
             <wp:cNvGraphicFramePr>
               <a:graphicFrameLocks xmlns:a="http://schemas.openxmlformats.org/drawingml/2006/main" noChangeAspect="1"/>
             </wp:cNvGraphicFramePr>
@@ -6669,10 +6510,126 @@
               <a:graphicData uri="http://schemas.openxmlformats.org/drawingml/2006/picture">
                 <pic:pic xmlns:pic="http://schemas.openxmlformats.org/drawingml/2006/picture">
                   <pic:nvPicPr>
-                    <pic:cNvPr id="7" name="Imagen 7" descr="Inicio"/>
-                    <pic:cNvPicPr>
-                      <a:picLocks noChangeAspect="1"/>
-                    </pic:cNvPicPr>
+                    <pic:cNvPr id="1" name=""/>
+                    <pic:cNvPicPr/>
+                  </pic:nvPicPr>
+                  <pic:blipFill>
+                    <a:blip r:embed="rId14"/>
+                    <a:stretch>
+                      <a:fillRect/>
+                    </a:stretch>
+                  </pic:blipFill>
+                  <pic:spPr>
+                    <a:xfrm>
+                      <a:off x="0" y="0"/>
+                      <a:ext cx="5733415" cy="2493645"/>
+                    </a:xfrm>
+                    <a:prstGeom prst="rect">
+                      <a:avLst/>
+                    </a:prstGeom>
+                  </pic:spPr>
+                </pic:pic>
+              </a:graphicData>
+            </a:graphic>
+          </wp:inline>
+        </w:drawing>
+      </w:r>
+    </w:p>
+    <w:p>
+      <w:pPr>
+        <w:rPr>
+          <w:lang w:val="es-ES"/>
+        </w:rPr>
+      </w:pPr>
+    </w:p>
+    <w:p>
+      <w:pPr>
+        <w:rPr>
+          <w:lang w:val="es-ES"/>
+        </w:rPr>
+      </w:pPr>
+    </w:p>
+    <w:p>
+      <w:pPr>
+        <w:rPr>
+          <w:lang w:val="es-ES"/>
+        </w:rPr>
+      </w:pPr>
+    </w:p>
+    <w:p>
+      <w:pPr>
+        <w:rPr>
+          <w:lang w:val="es-ES"/>
+        </w:rPr>
+      </w:pPr>
+    </w:p>
+    <w:p>
+      <w:pPr>
+        <w:rPr>
+          <w:lang w:val="es-ES"/>
+        </w:rPr>
+      </w:pPr>
+      <w:r>
+        <w:rPr>
+          <w:lang w:val="es-ES"/>
+        </w:rPr>
+        <w:br w:type="page"/>
+      </w:r>
+    </w:p>
+    <w:p>
+      <w:pPr>
+        <w:pStyle w:val="Ttulo2"/>
+        <w:rPr>
+          <w:lang w:val="es-ES"/>
+        </w:rPr>
+      </w:pPr>
+      <w:bookmarkStart w:id="15" w:name="_Toc73548328"/>
+      <w:r>
+        <w:rPr>
+          <w:lang w:val="es-ES"/>
+        </w:rPr>
+        <w:lastRenderedPageBreak/>
+        <w:t>Mockup de las páginas</w:t>
+      </w:r>
+      <w:bookmarkEnd w:id="15"/>
+    </w:p>
+    <w:p>
+      <w:pPr>
+        <w:rPr>
+          <w:lang w:val="es-ES"/>
+        </w:rPr>
+      </w:pPr>
+      <w:r>
+        <w:rPr>
+          <w:lang w:val="es-ES"/>
+        </w:rPr>
+        <w:t>Inicio:</w:t>
+      </w:r>
+    </w:p>
+    <w:p>
+      <w:pPr>
+        <w:rPr>
+          <w:lang w:val="es-ES"/>
+        </w:rPr>
+      </w:pPr>
+      <w:r>
+        <w:rPr>
+          <w:noProof/>
+        </w:rPr>
+        <w:drawing>
+          <wp:inline distT="0" distB="0" distL="0" distR="0" wp14:anchorId="30B3C0CF" wp14:editId="574E3FCA">
+            <wp:extent cx="5733415" cy="3209290"/>
+            <wp:effectExtent l="0" t="0" r="635" b="0"/>
+            <wp:docPr id="17" name="Imagen 17"/>
+            <wp:cNvGraphicFramePr>
+              <a:graphicFrameLocks xmlns:a="http://schemas.openxmlformats.org/drawingml/2006/main" noChangeAspect="1"/>
+            </wp:cNvGraphicFramePr>
+            <a:graphic xmlns:a="http://schemas.openxmlformats.org/drawingml/2006/main">
+              <a:graphicData uri="http://schemas.openxmlformats.org/drawingml/2006/picture">
+                <pic:pic xmlns:pic="http://schemas.openxmlformats.org/drawingml/2006/picture">
+                  <pic:nvPicPr>
+                    <pic:cNvPr id="1" name=""/>
+                    <pic:cNvPicPr/>
                   </pic:nvPicPr>
                   <pic:blipFill>
                     <a:blip r:embed="rId15"/>
@@ -6683,7 +6640,7 @@
                   <pic:spPr>
                     <a:xfrm>
                       <a:off x="0" y="0"/>
-                      <a:ext cx="5728970" cy="3215640"/>
+                      <a:ext cx="5733415" cy="3209290"/>
                     </a:xfrm>
                     <a:prstGeom prst="rect">
                       <a:avLst/>
@@ -6725,13 +6682,12 @@
       <w:r>
         <w:rPr>
           <w:noProof/>
-          <w:lang w:val="es-ES"/>
         </w:rPr>
         <w:drawing>
-          <wp:inline distT="0" distB="0" distL="114300" distR="114300" wp14:anchorId="0CF86B26" wp14:editId="31335032">
-            <wp:extent cx="5724525" cy="3223895"/>
-            <wp:effectExtent l="0" t="0" r="9525" b="14605"/>
-            <wp:docPr id="8" name="Imagen 8" descr="ListaActividades"/>
+          <wp:inline distT="0" distB="0" distL="0" distR="0" wp14:anchorId="12B2BA98" wp14:editId="2A764631">
+            <wp:extent cx="5733415" cy="3202940"/>
+            <wp:effectExtent l="0" t="0" r="635" b="0"/>
+            <wp:docPr id="16" name="Imagen 16"/>
             <wp:cNvGraphicFramePr>
               <a:graphicFrameLocks xmlns:a="http://schemas.openxmlformats.org/drawingml/2006/main" noChangeAspect="1"/>
             </wp:cNvGraphicFramePr>
@@ -6739,10 +6695,8 @@
               <a:graphicData uri="http://schemas.openxmlformats.org/drawingml/2006/picture">
                 <pic:pic xmlns:pic="http://schemas.openxmlformats.org/drawingml/2006/picture">
                   <pic:nvPicPr>
-                    <pic:cNvPr id="8" name="Imagen 8" descr="ListaActividades"/>
-                    <pic:cNvPicPr>
-                      <a:picLocks noChangeAspect="1"/>
-                    </pic:cNvPicPr>
+                    <pic:cNvPr id="1" name=""/>
+                    <pic:cNvPicPr/>
                   </pic:nvPicPr>
                   <pic:blipFill>
                     <a:blip r:embed="rId16"/>
@@ -6753,7 +6707,7 @@
                   <pic:spPr>
                     <a:xfrm>
                       <a:off x="0" y="0"/>
-                      <a:ext cx="5724525" cy="3223895"/>
+                      <a:ext cx="5733415" cy="3202940"/>
                     </a:xfrm>
                     <a:prstGeom prst="rect">
                       <a:avLst/>
@@ -6789,13 +6743,18 @@
       <w:r>
         <w:rPr>
           <w:noProof/>
-          <w:lang w:val="es-ES"/>
+        </w:rPr>
+        <w:t xml:space="preserve"> </w:t>
+      </w:r>
+      <w:r>
+        <w:rPr>
+          <w:noProof/>
         </w:rPr>
         <w:drawing>
-          <wp:inline distT="0" distB="0" distL="114300" distR="114300" wp14:anchorId="18985B45" wp14:editId="27F21606">
-            <wp:extent cx="5722620" cy="3199130"/>
-            <wp:effectExtent l="0" t="0" r="11430" b="1270"/>
-            <wp:docPr id="9" name="Imagen 9" descr="DentroActividad"/>
+          <wp:inline distT="0" distB="0" distL="0" distR="0" wp14:anchorId="0D0A0E3E" wp14:editId="255441A7">
+            <wp:extent cx="5733415" cy="3225165"/>
+            <wp:effectExtent l="0" t="0" r="635" b="0"/>
+            <wp:docPr id="15" name="Imagen 15"/>
             <wp:cNvGraphicFramePr>
               <a:graphicFrameLocks xmlns:a="http://schemas.openxmlformats.org/drawingml/2006/main" noChangeAspect="1"/>
             </wp:cNvGraphicFramePr>
@@ -6803,10 +6762,8 @@
               <a:graphicData uri="http://schemas.openxmlformats.org/drawingml/2006/picture">
                 <pic:pic xmlns:pic="http://schemas.openxmlformats.org/drawingml/2006/picture">
                   <pic:nvPicPr>
-                    <pic:cNvPr id="9" name="Imagen 9" descr="DentroActividad"/>
-                    <pic:cNvPicPr>
-                      <a:picLocks noChangeAspect="1"/>
-                    </pic:cNvPicPr>
+                    <pic:cNvPr id="1" name=""/>
+                    <pic:cNvPicPr/>
                   </pic:nvPicPr>
                   <pic:blipFill>
                     <a:blip r:embed="rId17"/>
@@ -6817,7 +6774,7 @@
                   <pic:spPr>
                     <a:xfrm>
                       <a:off x="0" y="0"/>
-                      <a:ext cx="5722620" cy="3199130"/>
+                      <a:ext cx="5733415" cy="3225165"/>
                     </a:xfrm>
                     <a:prstGeom prst="rect">
                       <a:avLst/>
@@ -6859,13 +6816,12 @@
       <w:r>
         <w:rPr>
           <w:noProof/>
-          <w:lang w:val="es-ES"/>
         </w:rPr>
         <w:drawing>
-          <wp:inline distT="0" distB="0" distL="114300" distR="114300" wp14:anchorId="0D43A140" wp14:editId="768DC925">
-            <wp:extent cx="5727700" cy="3209925"/>
-            <wp:effectExtent l="0" t="0" r="6350" b="9525"/>
-            <wp:docPr id="10" name="Imagen 10" descr="EdicionAdmin"/>
+          <wp:inline distT="0" distB="0" distL="0" distR="0" wp14:anchorId="5D8BAEAD" wp14:editId="0482E8EB">
+            <wp:extent cx="5733415" cy="3242945"/>
+            <wp:effectExtent l="0" t="0" r="635" b="0"/>
+            <wp:docPr id="14" name="Imagen 14"/>
             <wp:cNvGraphicFramePr>
               <a:graphicFrameLocks xmlns:a="http://schemas.openxmlformats.org/drawingml/2006/main" noChangeAspect="1"/>
             </wp:cNvGraphicFramePr>
@@ -6873,10 +6829,8 @@
               <a:graphicData uri="http://schemas.openxmlformats.org/drawingml/2006/picture">
                 <pic:pic xmlns:pic="http://schemas.openxmlformats.org/drawingml/2006/picture">
                   <pic:nvPicPr>
-                    <pic:cNvPr id="10" name="Imagen 10" descr="EdicionAdmin"/>
-                    <pic:cNvPicPr>
-                      <a:picLocks noChangeAspect="1"/>
-                    </pic:cNvPicPr>
+                    <pic:cNvPr id="1" name=""/>
+                    <pic:cNvPicPr/>
                   </pic:nvPicPr>
                   <pic:blipFill>
                     <a:blip r:embed="rId18"/>
@@ -6887,7 +6841,7 @@
                   <pic:spPr>
                     <a:xfrm>
                       <a:off x="0" y="0"/>
-                      <a:ext cx="5727700" cy="3209925"/>
+                      <a:ext cx="5733415" cy="3242945"/>
                     </a:xfrm>
                     <a:prstGeom prst="rect">
                       <a:avLst/>
@@ -7082,13 +7036,7 @@
         <w:rPr>
           <w:lang w:val="es-ES"/>
         </w:rPr>
-        <w:t xml:space="preserve">Inicialmente lo quería como una herramienta para poder ella utilizarla en sus clases para recopilar información y así no tener que crear las </w:t>
-      </w:r>
-      <w:r>
-        <w:rPr>
-          <w:lang w:val="es-ES"/>
-        </w:rPr>
-        <w:t>actividades en un mo</w:t>
+        <w:t>Inicialmente lo quería como una herramienta para poder ella utilizarla en sus clases para recopilar información y así no tener que crear las actividades en un mo</w:t>
       </w:r>
       <w:r>
         <w:rPr>
@@ -7109,6 +7057,13 @@
           <w:lang w:val="es-ES"/>
         </w:rPr>
       </w:pPr>
+    </w:p>
+    <w:p>
+      <w:pPr>
+        <w:rPr>
+          <w:lang w:val="es-ES"/>
+        </w:rPr>
+      </w:pPr>
       <w:r>
         <w:rPr>
           <w:lang w:val="es-ES"/>
@@ -7125,13 +7080,7 @@
         <w:rPr>
           <w:lang w:val="es-ES"/>
         </w:rPr>
-        <w:t xml:space="preserve"> podemos decir que una de las cosas que queremos realizar, de cara a su futuro, es la implementación de usuario</w:t>
-      </w:r>
-      <w:r>
-        <w:rPr>
-          <w:lang w:val="es-ES"/>
-        </w:rPr>
-        <w:t xml:space="preserve">s para poder ampliar la recopilación de datos de cara a otros centros en los que ella no participa </w:t>
+        <w:t xml:space="preserve"> podemos decir que una de las cosas que queremos realizar, de cara a su futuro, es la implementación de usuarios para poder ampliar la recopilación de datos de cara a otros centros en los que ella no participa </w:t>
       </w:r>
       <w:proofErr w:type="spellStart"/>
       <w:r>
@@ -7181,19 +7130,7 @@
           <w:lang w:val="es-ES"/>
         </w:rPr>
         <w:lastRenderedPageBreak/>
-        <w:t>Desviacio</w:t>
-      </w:r>
-      <w:r>
-        <w:rPr>
-          <w:lang w:val="es-ES"/>
-        </w:rPr>
-        <w:t>nes</w:t>
-      </w:r>
-      <w:r>
-        <w:rPr>
-          <w:lang w:val="es-ES"/>
-        </w:rPr>
-        <w:t xml:space="preserve"> en la planificación</w:t>
+        <w:t>Desviaciones en la planificación</w:t>
       </w:r>
       <w:bookmarkEnd w:id="17"/>
       <w:r>
@@ -7537,13 +7474,7 @@
         <w:rPr>
           <w:lang w:val="es-ES"/>
         </w:rPr>
-        <w:t xml:space="preserve"> opciones pudiendo ser igualmente buenas o </w:t>
-      </w:r>
-      <w:r>
-        <w:rPr>
-          <w:lang w:val="es-ES"/>
-        </w:rPr>
-        <w:t>malas.</w:t>
+        <w:t xml:space="preserve"> opciones pudiendo ser igualmente buenas o malas.</w:t>
       </w:r>
     </w:p>
     <w:p>
@@ -7591,13 +7522,7 @@
         <w:rPr>
           <w:lang w:val="es-ES"/>
         </w:rPr>
-        <w:t xml:space="preserve"> links o vídeos para ampliar la información sobre la </w:t>
-      </w:r>
-      <w:r>
-        <w:rPr>
-          <w:lang w:val="es-ES"/>
-        </w:rPr>
-        <w:t>descripción del dilema.</w:t>
+        <w:t xml:space="preserve"> links o vídeos para ampliar la información sobre la descripción del dilema.</w:t>
       </w:r>
     </w:p>
     <w:p>

</xml_diff>

<commit_message>
IDP-Memoria faltas de ortografía
</commit_message>
<xml_diff>
--- a/Documentación Entregables/Memoria.docx
+++ b/Documentación Entregables/Memoria.docx
@@ -102,15 +102,13 @@
         </w:rPr>
         <w:t xml:space="preserve">M12: </w:t>
       </w:r>
-      <w:proofErr w:type="spellStart"/>
       <w:r>
         <w:rPr>
           <w:sz w:val="72"/>
           <w:szCs w:val="72"/>
         </w:rPr>
-        <w:t>Proyecto</w:t>
-      </w:r>
-      <w:proofErr w:type="spellEnd"/>
+        <w:t>Projecto</w:t>
+      </w:r>
     </w:p>
     <w:p>
       <w:pPr>
@@ -121,15 +119,27 @@
           <w:szCs w:val="72"/>
         </w:rPr>
       </w:pPr>
-      <w:proofErr w:type="spellStart"/>
       <w:r>
         <w:rPr>
           <w:sz w:val="72"/>
           <w:szCs w:val="72"/>
         </w:rPr>
-        <w:t>Tecnoètica</w:t>
-      </w:r>
-      <w:proofErr w:type="spellEnd"/>
+        <w:t>Tecno</w:t>
+      </w:r>
+      <w:r>
+        <w:rPr>
+          <w:sz w:val="72"/>
+          <w:szCs w:val="72"/>
+        </w:rPr>
+        <w:t>é</w:t>
+      </w:r>
+      <w:r>
+        <w:rPr>
+          <w:sz w:val="72"/>
+          <w:szCs w:val="72"/>
+        </w:rPr>
+        <w:t>tica</w:t>
+      </w:r>
     </w:p>
     <w:p>
       <w:pPr>
@@ -280,15 +290,13 @@
         </w:rPr>
         <w:t xml:space="preserve">Antonio </w:t>
       </w:r>
-      <w:proofErr w:type="spellStart"/>
       <w:r>
         <w:rPr>
           <w:sz w:val="24"/>
           <w:szCs w:val="24"/>
         </w:rPr>
-        <w:t>Galvez</w:t>
-      </w:r>
-      <w:proofErr w:type="spellEnd"/>
+        <w:t>Gálvez</w:t>
+      </w:r>
       <w:r>
         <w:rPr>
           <w:sz w:val="24"/>
@@ -316,21 +324,12 @@
           <w:szCs w:val="24"/>
         </w:rPr>
       </w:pPr>
-      <w:proofErr w:type="spellStart"/>
       <w:r>
         <w:rPr>
           <w:sz w:val="24"/>
           <w:szCs w:val="24"/>
         </w:rPr>
-        <w:t>Fecha</w:t>
-      </w:r>
-      <w:proofErr w:type="spellEnd"/>
-      <w:r>
-        <w:rPr>
-          <w:sz w:val="24"/>
-          <w:szCs w:val="24"/>
-        </w:rPr>
-        <w:t>: 03/05/2021</w:t>
+        <w:t>Fecha: 03/05/2021</w:t>
       </w:r>
     </w:p>
     <w:p>
@@ -2017,36 +2016,16 @@
           <w:szCs w:val="24"/>
           <w:lang w:val="es-ES"/>
         </w:rPr>
-        <w:t>El objetivo de nuestra aplicación es la siguiente, queremos generar una página web del agrado de nuestro cliente a nivel estético para poder plasmar la información que este tiene. La página será “</w:t>
-      </w:r>
-      <w:proofErr w:type="spellStart"/>
+        <w:t xml:space="preserve">El objetivo de nuestra aplicación es la siguiente, queremos generar una página web del agrado de nuestro cliente a nivel estético para poder plasmar la información que este tiene. La página será “Responsive”, ya que queremos que esta sea funcional en dispositivos móviles y </w:t>
+      </w:r>
       <w:r>
         <w:rPr>
           <w:sz w:val="24"/>
           <w:szCs w:val="24"/>
           <w:lang w:val="es-ES"/>
         </w:rPr>
-        <w:t>Responsive</w:t>
-      </w:r>
-      <w:proofErr w:type="spellEnd"/>
-      <w:r>
-        <w:rPr>
-          <w:sz w:val="24"/>
-          <w:szCs w:val="24"/>
-          <w:lang w:val="es-ES"/>
-        </w:rPr>
-        <w:t xml:space="preserve">”, ya que queremos que esta sea funcional en dispositivos móviles y </w:t>
-      </w:r>
-      <w:proofErr w:type="spellStart"/>
-      <w:r>
-        <w:rPr>
-          <w:sz w:val="24"/>
-          <w:szCs w:val="24"/>
-          <w:lang w:val="es-ES"/>
-        </w:rPr>
-        <w:t>tablets</w:t>
-      </w:r>
-      <w:proofErr w:type="spellEnd"/>
+        <w:t>tabletas</w:t>
+      </w:r>
       <w:r>
         <w:rPr>
           <w:sz w:val="24"/>
@@ -2087,16 +2066,14 @@
         </w:rPr>
         <w:t xml:space="preserve">Queremos que el cliente pueda tener capacidad de añadir fichas (entradas de información y preguntas para evaluar la </w:t>
       </w:r>
-      <w:proofErr w:type="gramStart"/>
       <w:r>
         <w:rPr>
           <w:sz w:val="24"/>
           <w:szCs w:val="24"/>
           <w:lang w:val="es-ES"/>
         </w:rPr>
-        <w:t>conciencia  sobre</w:t>
-      </w:r>
-      <w:proofErr w:type="gramEnd"/>
+        <w:t>conciencia sobre</w:t>
+      </w:r>
       <w:r>
         <w:rPr>
           <w:sz w:val="24"/>
@@ -2207,14 +2184,12 @@
         <w:lastRenderedPageBreak/>
         <w:t xml:space="preserve">Nuestro producto no se venderá a un mercado </w:t>
       </w:r>
-      <w:proofErr w:type="gramStart"/>
-      <w:r>
-        <w:rPr>
-          <w:lang w:val="es-ES"/>
-        </w:rPr>
-        <w:t>abierto</w:t>
-      </w:r>
-      <w:proofErr w:type="gramEnd"/>
+      <w:r>
+        <w:rPr>
+          <w:lang w:val="es-ES"/>
+        </w:rPr>
+        <w:t>abierto,</w:t>
+      </w:r>
       <w:r>
         <w:rPr>
           <w:lang w:val="es-ES"/>
@@ -2668,14 +2643,12 @@
         </w:rPr>
         <w:t xml:space="preserve">Teniendo en cuenta que los 3 trabajadores son socios de empresa y por lo tanto cobran lo mismo (10€/hora), calcularemos </w:t>
       </w:r>
-      <w:proofErr w:type="spellStart"/>
-      <w:r>
-        <w:rPr>
-          <w:lang w:val="es-ES"/>
-        </w:rPr>
-        <w:t>cuanto</w:t>
-      </w:r>
-      <w:proofErr w:type="spellEnd"/>
+      <w:r>
+        <w:rPr>
+          <w:lang w:val="es-ES"/>
+        </w:rPr>
+        <w:t>cuánto</w:t>
+      </w:r>
       <w:r>
         <w:rPr>
           <w:lang w:val="es-ES"/>
@@ -2788,17 +2761,8 @@
                 <w:color w:val="FFFFFF" w:themeColor="background1"/>
                 <w:lang w:val="es-ES"/>
               </w:rPr>
-              <w:t xml:space="preserve">Servidor </w:t>
-            </w:r>
-            <w:proofErr w:type="spellStart"/>
-            <w:r>
-              <w:rPr>
-                <w:color w:val="FFFFFF" w:themeColor="background1"/>
-                <w:lang w:val="es-ES"/>
-              </w:rPr>
-              <w:t>DataBase</w:t>
-            </w:r>
-            <w:proofErr w:type="spellEnd"/>
+              <w:t>Servidor DataBase</w:t>
+            </w:r>
           </w:p>
         </w:tc>
       </w:tr>
@@ -5915,22 +5879,8 @@
                 <w:szCs w:val="22"/>
                 <w:lang w:val="es-ES"/>
               </w:rPr>
-              <w:t>Administrador/Usuario/</w:t>
-            </w:r>
-            <w:proofErr w:type="spellStart"/>
-            <w:r>
-              <w:rPr>
-                <w:rFonts w:ascii="Arial" w:hAnsi="Arial" w:cs="Arial"/>
-                <w:b/>
-                <w:bCs/>
-                <w:color w:val="EFEFEF"/>
-                <w:sz w:val="22"/>
-                <w:szCs w:val="22"/>
-                <w:lang w:val="es-ES"/>
-              </w:rPr>
-              <w:t>UsuarioNoRegistrado</w:t>
-            </w:r>
-            <w:proofErr w:type="spellEnd"/>
+              <w:t>Administrador/Usuario/UsuarioNoRegistrado</w:t>
+            </w:r>
           </w:p>
         </w:tc>
         <w:tc>
@@ -6184,13 +6134,6 @@
           <w:u w:val="single"/>
           <w:lang w:val="es-ES"/>
         </w:rPr>
-      </w:r>
-      <w:r>
-        <w:rPr>
-          <w:color w:val="1155CC"/>
-          <w:u w:val="single"/>
-          <w:lang w:val="es-ES"/>
-        </w:rPr>
         <w:fldChar w:fldCharType="separate"/>
       </w:r>
       <w:r>
@@ -6282,15 +6225,22 @@
           <w:lang w:val="es-ES"/>
         </w:rPr>
       </w:pPr>
+    </w:p>
+    <w:p>
+      <w:pPr>
+        <w:rPr>
+          <w:lang w:val="es-ES"/>
+        </w:rPr>
+      </w:pPr>
       <w:r>
         <w:rPr>
           <w:noProof/>
         </w:rPr>
         <w:drawing>
-          <wp:inline distT="0" distB="0" distL="0" distR="0" wp14:anchorId="6DCF19DB" wp14:editId="3282CDD3">
-            <wp:extent cx="3581400" cy="5660228"/>
-            <wp:effectExtent l="0" t="0" r="0" b="0"/>
-            <wp:docPr id="1" name="Imagen 1"/>
+          <wp:inline distT="0" distB="0" distL="0" distR="0" wp14:anchorId="30C1FB7B" wp14:editId="75E95849">
+            <wp:extent cx="5733415" cy="3772535"/>
+            <wp:effectExtent l="0" t="0" r="635" b="0"/>
+            <wp:docPr id="5" name="Imagen 5"/>
             <wp:cNvGraphicFramePr>
               <a:graphicFrameLocks xmlns:a="http://schemas.openxmlformats.org/drawingml/2006/main" noChangeAspect="1"/>
             </wp:cNvGraphicFramePr>
@@ -6298,36 +6248,23 @@
               <a:graphicData uri="http://schemas.openxmlformats.org/drawingml/2006/picture">
                 <pic:pic xmlns:pic="http://schemas.openxmlformats.org/drawingml/2006/picture">
                   <pic:nvPicPr>
-                    <pic:cNvPr id="0" name="Picture 1"/>
-                    <pic:cNvPicPr>
-                      <a:picLocks noChangeAspect="1" noChangeArrowheads="1"/>
-                    </pic:cNvPicPr>
+                    <pic:cNvPr id="1" name=""/>
+                    <pic:cNvPicPr/>
                   </pic:nvPicPr>
                   <pic:blipFill>
-                    <a:blip r:embed="rId12">
-                      <a:extLst>
-                        <a:ext uri="{28A0092B-C50C-407E-A947-70E740481C1C}">
-                          <a14:useLocalDpi xmlns:a14="http://schemas.microsoft.com/office/drawing/2010/main" val="0"/>
-                        </a:ext>
-                      </a:extLst>
-                    </a:blip>
-                    <a:srcRect/>
+                    <a:blip r:embed="rId12"/>
                     <a:stretch>
                       <a:fillRect/>
                     </a:stretch>
                   </pic:blipFill>
-                  <pic:spPr bwMode="auto">
+                  <pic:spPr>
                     <a:xfrm>
                       <a:off x="0" y="0"/>
-                      <a:ext cx="3588319" cy="5671163"/>
+                      <a:ext cx="5733415" cy="3772535"/>
                     </a:xfrm>
                     <a:prstGeom prst="rect">
                       <a:avLst/>
                     </a:prstGeom>
-                    <a:noFill/>
-                    <a:ln>
-                      <a:noFill/>
-                    </a:ln>
                   </pic:spPr>
                 </pic:pic>
               </a:graphicData>
@@ -6342,16 +6279,104 @@
           <w:lang w:val="es-ES"/>
         </w:rPr>
       </w:pPr>
+    </w:p>
+    <w:p>
+      <w:pPr>
+        <w:rPr>
+          <w:lang w:val="es-ES"/>
+        </w:rPr>
+      </w:pPr>
+    </w:p>
+    <w:p>
+      <w:pPr>
+        <w:rPr>
+          <w:lang w:val="es-ES"/>
+        </w:rPr>
+      </w:pPr>
+    </w:p>
+    <w:p>
+      <w:pPr>
+        <w:rPr>
+          <w:lang w:val="es-ES"/>
+        </w:rPr>
+      </w:pPr>
+    </w:p>
+    <w:p>
+      <w:pPr>
+        <w:rPr>
+          <w:lang w:val="es-ES"/>
+        </w:rPr>
+      </w:pPr>
+    </w:p>
+    <w:p>
+      <w:pPr>
+        <w:rPr>
+          <w:lang w:val="es-ES"/>
+        </w:rPr>
+      </w:pPr>
+    </w:p>
+    <w:p>
+      <w:pPr>
+        <w:rPr>
+          <w:lang w:val="es-ES"/>
+        </w:rPr>
+      </w:pPr>
+    </w:p>
+    <w:p>
+      <w:pPr>
+        <w:rPr>
+          <w:lang w:val="es-ES"/>
+        </w:rPr>
+      </w:pPr>
+    </w:p>
+    <w:p>
+      <w:pPr>
+        <w:rPr>
+          <w:lang w:val="es-ES"/>
+        </w:rPr>
+      </w:pPr>
+    </w:p>
+    <w:p>
+      <w:pPr>
+        <w:pStyle w:val="Ttulo3"/>
+        <w:rPr>
+          <w:color w:val="000000"/>
+          <w:lang w:val="es-ES"/>
+        </w:rPr>
+      </w:pPr>
+      <w:bookmarkStart w:id="14" w:name="_Toc73548327"/>
+      <w:r>
+        <w:rPr>
+          <w:color w:val="000000"/>
+          <w:lang w:val="es-ES"/>
+        </w:rPr>
+        <w:lastRenderedPageBreak/>
+        <w:t>Diagrama Entidad Relación:</w:t>
+      </w:r>
+      <w:bookmarkEnd w:id="14"/>
+    </w:p>
+    <w:p>
+      <w:pPr>
+        <w:rPr>
+          <w:lang w:val="es-ES"/>
+        </w:rPr>
+      </w:pPr>
+    </w:p>
+    <w:p>
+      <w:pPr>
+        <w:rPr>
+          <w:lang w:val="es-ES"/>
+        </w:rPr>
+      </w:pPr>
       <w:r>
         <w:rPr>
           <w:noProof/>
         </w:rPr>
-        <w:lastRenderedPageBreak/>
         <w:drawing>
-          <wp:inline distT="0" distB="0" distL="0" distR="0" wp14:anchorId="30C1FB7B" wp14:editId="75E95849">
-            <wp:extent cx="5733415" cy="3772535"/>
-            <wp:effectExtent l="0" t="0" r="635" b="0"/>
-            <wp:docPr id="5" name="Imagen 5"/>
+          <wp:inline distT="0" distB="0" distL="0" distR="0" wp14:anchorId="02624595" wp14:editId="4253F056">
+            <wp:extent cx="5733415" cy="2493645"/>
+            <wp:effectExtent l="0" t="0" r="635" b="1905"/>
+            <wp:docPr id="13" name="Imagen 13"/>
             <wp:cNvGraphicFramePr>
               <a:graphicFrameLocks xmlns:a="http://schemas.openxmlformats.org/drawingml/2006/main" noChangeAspect="1"/>
             </wp:cNvGraphicFramePr>
@@ -6371,7 +6396,7 @@
                   <pic:spPr>
                     <a:xfrm>
                       <a:off x="0" y="0"/>
-                      <a:ext cx="5733415" cy="3772535"/>
+                      <a:ext cx="5733415" cy="2493645"/>
                     </a:xfrm>
                     <a:prstGeom prst="rect">
                       <a:avLst/>
@@ -6386,40 +6411,90 @@
     </w:p>
     <w:p>
       <w:pPr>
-        <w:pStyle w:val="Ttulo3"/>
-        <w:rPr>
-          <w:color w:val="000000"/>
-          <w:lang w:val="es-ES"/>
-        </w:rPr>
-      </w:pPr>
-      <w:bookmarkStart w:id="14" w:name="_Toc73548327"/>
-      <w:r>
-        <w:rPr>
-          <w:color w:val="000000"/>
-          <w:lang w:val="es-ES"/>
-        </w:rPr>
-        <w:t>Diagrama Entidad Relación:</w:t>
-      </w:r>
-      <w:bookmarkEnd w:id="14"/>
-    </w:p>
-    <w:p>
-      <w:pPr>
-        <w:rPr>
-          <w:lang w:val="es-ES"/>
-        </w:rPr>
-      </w:pPr>
-      <w:r>
-        <w:rPr>
-          <w:rFonts w:eastAsia="SimSun"/>
+        <w:rPr>
+          <w:lang w:val="es-ES"/>
+        </w:rPr>
+      </w:pPr>
+    </w:p>
+    <w:p>
+      <w:pPr>
+        <w:rPr>
+          <w:lang w:val="es-ES"/>
+        </w:rPr>
+      </w:pPr>
+    </w:p>
+    <w:p>
+      <w:pPr>
+        <w:rPr>
+          <w:lang w:val="es-ES"/>
+        </w:rPr>
+      </w:pPr>
+    </w:p>
+    <w:p>
+      <w:pPr>
+        <w:rPr>
+          <w:lang w:val="es-ES"/>
+        </w:rPr>
+      </w:pPr>
+    </w:p>
+    <w:p>
+      <w:pPr>
+        <w:rPr>
+          <w:lang w:val="es-ES"/>
+        </w:rPr>
+      </w:pPr>
+      <w:r>
+        <w:rPr>
+          <w:lang w:val="es-ES"/>
+        </w:rPr>
+        <w:br w:type="page"/>
+      </w:r>
+    </w:p>
+    <w:p>
+      <w:pPr>
+        <w:pStyle w:val="Ttulo2"/>
+        <w:rPr>
+          <w:lang w:val="es-ES"/>
+        </w:rPr>
+      </w:pPr>
+      <w:bookmarkStart w:id="15" w:name="_Toc73548328"/>
+      <w:r>
+        <w:rPr>
+          <w:lang w:val="es-ES"/>
+        </w:rPr>
+        <w:lastRenderedPageBreak/>
+        <w:t>Mockup de las páginas</w:t>
+      </w:r>
+      <w:bookmarkEnd w:id="15"/>
+    </w:p>
+    <w:p>
+      <w:pPr>
+        <w:rPr>
+          <w:lang w:val="es-ES"/>
+        </w:rPr>
+      </w:pPr>
+      <w:r>
+        <w:rPr>
+          <w:lang w:val="es-ES"/>
+        </w:rPr>
+        <w:t>Inicio:</w:t>
+      </w:r>
+    </w:p>
+    <w:p>
+      <w:pPr>
+        <w:rPr>
+          <w:lang w:val="es-ES"/>
+        </w:rPr>
+      </w:pPr>
+      <w:r>
+        <w:rPr>
           <w:noProof/>
-          <w:color w:val="000000"/>
-          <w:lang w:val="es-ES"/>
         </w:rPr>
         <w:drawing>
-          <wp:inline distT="0" distB="0" distL="114300" distR="114300" wp14:anchorId="4C6DBE5F" wp14:editId="292D1130">
-            <wp:extent cx="5734050" cy="3114675"/>
-            <wp:effectExtent l="0" t="0" r="0" b="9525"/>
-            <wp:docPr id="6" name="Imagen 4" descr="IMG_256"/>
+          <wp:inline distT="0" distB="0" distL="0" distR="0" wp14:anchorId="30B3C0CF" wp14:editId="574E3FCA">
+            <wp:extent cx="5733415" cy="3209290"/>
+            <wp:effectExtent l="0" t="0" r="635" b="0"/>
+            <wp:docPr id="17" name="Imagen 17"/>
             <wp:cNvGraphicFramePr>
               <a:graphicFrameLocks xmlns:a="http://schemas.openxmlformats.org/drawingml/2006/main" noChangeAspect="1"/>
             </wp:cNvGraphicFramePr>
@@ -6427,10 +6502,8 @@
               <a:graphicData uri="http://schemas.openxmlformats.org/drawingml/2006/picture">
                 <pic:pic xmlns:pic="http://schemas.openxmlformats.org/drawingml/2006/picture">
                   <pic:nvPicPr>
-                    <pic:cNvPr id="6" name="Imagen 4" descr="IMG_256"/>
-                    <pic:cNvPicPr>
-                      <a:picLocks noChangeAspect="1"/>
-                    </pic:cNvPicPr>
+                    <pic:cNvPr id="1" name=""/>
+                    <pic:cNvPicPr/>
                   </pic:nvPicPr>
                   <pic:blipFill>
                     <a:blip r:embed="rId14"/>
@@ -6441,15 +6514,11 @@
                   <pic:spPr>
                     <a:xfrm>
                       <a:off x="0" y="0"/>
-                      <a:ext cx="5734050" cy="3114675"/>
+                      <a:ext cx="5733415" cy="3209290"/>
                     </a:xfrm>
                     <a:prstGeom prst="rect">
                       <a:avLst/>
                     </a:prstGeom>
-                    <a:noFill/>
-                    <a:ln w="9525">
-                      <a:noFill/>
-                    </a:ln>
                   </pic:spPr>
                 </pic:pic>
               </a:graphicData>
@@ -6464,16 +6533,35 @@
           <w:lang w:val="es-ES"/>
         </w:rPr>
       </w:pPr>
+    </w:p>
+    <w:p>
+      <w:pPr>
+        <w:rPr>
+          <w:lang w:val="es-ES"/>
+        </w:rPr>
+      </w:pPr>
+      <w:r>
+        <w:rPr>
+          <w:lang w:val="es-ES"/>
+        </w:rPr>
+        <w:t>Lista de Dilemas:</w:t>
+      </w:r>
+    </w:p>
+    <w:p>
+      <w:pPr>
+        <w:rPr>
+          <w:lang w:val="es-ES"/>
+        </w:rPr>
+      </w:pPr>
       <w:r>
         <w:rPr>
           <w:noProof/>
         </w:rPr>
-        <w:lastRenderedPageBreak/>
         <w:drawing>
-          <wp:inline distT="0" distB="0" distL="0" distR="0" wp14:anchorId="02624595" wp14:editId="4253F056">
-            <wp:extent cx="5733415" cy="2493645"/>
-            <wp:effectExtent l="0" t="0" r="635" b="1905"/>
-            <wp:docPr id="13" name="Imagen 13"/>
+          <wp:inline distT="0" distB="0" distL="0" distR="0" wp14:anchorId="12B2BA98" wp14:editId="2A764631">
+            <wp:extent cx="5733415" cy="3202940"/>
+            <wp:effectExtent l="0" t="0" r="635" b="0"/>
+            <wp:docPr id="16" name="Imagen 16"/>
             <wp:cNvGraphicFramePr>
               <a:graphicFrameLocks xmlns:a="http://schemas.openxmlformats.org/drawingml/2006/main" noChangeAspect="1"/>
             </wp:cNvGraphicFramePr>
@@ -6493,7 +6581,7 @@
                   <pic:spPr>
                     <a:xfrm>
                       <a:off x="0" y="0"/>
-                      <a:ext cx="5733415" cy="2493645"/>
+                      <a:ext cx="5733415" cy="3202940"/>
                     </a:xfrm>
                     <a:prstGeom prst="rect">
                       <a:avLst/>
@@ -6519,79 +6607,28 @@
           <w:lang w:val="es-ES"/>
         </w:rPr>
       </w:pPr>
-    </w:p>
-    <w:p>
-      <w:pPr>
-        <w:rPr>
-          <w:lang w:val="es-ES"/>
-        </w:rPr>
-      </w:pPr>
-    </w:p>
-    <w:p>
-      <w:pPr>
-        <w:rPr>
-          <w:lang w:val="es-ES"/>
-        </w:rPr>
-      </w:pPr>
-    </w:p>
-    <w:p>
-      <w:pPr>
-        <w:rPr>
-          <w:lang w:val="es-ES"/>
-        </w:rPr>
-      </w:pPr>
-      <w:r>
-        <w:rPr>
-          <w:lang w:val="es-ES"/>
-        </w:rPr>
-        <w:br w:type="page"/>
-      </w:r>
-    </w:p>
-    <w:p>
-      <w:pPr>
-        <w:pStyle w:val="Ttulo2"/>
-        <w:rPr>
-          <w:lang w:val="es-ES"/>
-        </w:rPr>
-      </w:pPr>
-      <w:bookmarkStart w:id="15" w:name="_Toc73548328"/>
       <w:r>
         <w:rPr>
           <w:lang w:val="es-ES"/>
         </w:rPr>
         <w:lastRenderedPageBreak/>
-        <w:t>Mockup de las páginas</w:t>
-      </w:r>
-      <w:bookmarkEnd w:id="15"/>
-    </w:p>
-    <w:p>
-      <w:pPr>
-        <w:rPr>
-          <w:lang w:val="es-ES"/>
-        </w:rPr>
-      </w:pPr>
-      <w:r>
-        <w:rPr>
-          <w:lang w:val="es-ES"/>
-        </w:rPr>
-        <w:t>Inicio:</w:t>
-      </w:r>
-    </w:p>
-    <w:p>
-      <w:pPr>
-        <w:rPr>
-          <w:lang w:val="es-ES"/>
-        </w:rPr>
-      </w:pPr>
+        <w:t>Dilema:</w:t>
+      </w:r>
       <w:r>
         <w:rPr>
           <w:noProof/>
         </w:rPr>
+        <w:t xml:space="preserve"> </w:t>
+      </w:r>
+      <w:r>
+        <w:rPr>
+          <w:noProof/>
+        </w:rPr>
         <w:drawing>
-          <wp:inline distT="0" distB="0" distL="0" distR="0" wp14:anchorId="30B3C0CF" wp14:editId="574E3FCA">
-            <wp:extent cx="5733415" cy="3209290"/>
+          <wp:inline distT="0" distB="0" distL="0" distR="0" wp14:anchorId="0D0A0E3E" wp14:editId="255441A7">
+            <wp:extent cx="5733415" cy="3225165"/>
             <wp:effectExtent l="0" t="0" r="635" b="0"/>
-            <wp:docPr id="17" name="Imagen 17"/>
+            <wp:docPr id="15" name="Imagen 15"/>
             <wp:cNvGraphicFramePr>
               <a:graphicFrameLocks xmlns:a="http://schemas.openxmlformats.org/drawingml/2006/main" noChangeAspect="1"/>
             </wp:cNvGraphicFramePr>
@@ -6611,7 +6648,7 @@
                   <pic:spPr>
                     <a:xfrm>
                       <a:off x="0" y="0"/>
-                      <a:ext cx="5733415" cy="3209290"/>
+                      <a:ext cx="5733415" cy="3225165"/>
                     </a:xfrm>
                     <a:prstGeom prst="rect">
                       <a:avLst/>
@@ -6641,7 +6678,7 @@
         <w:rPr>
           <w:lang w:val="es-ES"/>
         </w:rPr>
-        <w:t>Lista de Dilemas:</w:t>
+        <w:t>Edición Administrador:</w:t>
       </w:r>
     </w:p>
     <w:p>
@@ -6655,10 +6692,10 @@
           <w:noProof/>
         </w:rPr>
         <w:drawing>
-          <wp:inline distT="0" distB="0" distL="0" distR="0" wp14:anchorId="12B2BA98" wp14:editId="2A764631">
-            <wp:extent cx="5733415" cy="3202940"/>
+          <wp:inline distT="0" distB="0" distL="0" distR="0" wp14:anchorId="5D8BAEAD" wp14:editId="0482E8EB">
+            <wp:extent cx="5733415" cy="3242945"/>
             <wp:effectExtent l="0" t="0" r="635" b="0"/>
-            <wp:docPr id="16" name="Imagen 16"/>
+            <wp:docPr id="14" name="Imagen 14"/>
             <wp:cNvGraphicFramePr>
               <a:graphicFrameLocks xmlns:a="http://schemas.openxmlformats.org/drawingml/2006/main" noChangeAspect="1"/>
             </wp:cNvGraphicFramePr>
@@ -6678,140 +6715,6 @@
                   <pic:spPr>
                     <a:xfrm>
                       <a:off x="0" y="0"/>
-                      <a:ext cx="5733415" cy="3202940"/>
-                    </a:xfrm>
-                    <a:prstGeom prst="rect">
-                      <a:avLst/>
-                    </a:prstGeom>
-                  </pic:spPr>
-                </pic:pic>
-              </a:graphicData>
-            </a:graphic>
-          </wp:inline>
-        </w:drawing>
-      </w:r>
-    </w:p>
-    <w:p>
-      <w:pPr>
-        <w:rPr>
-          <w:lang w:val="es-ES"/>
-        </w:rPr>
-      </w:pPr>
-    </w:p>
-    <w:p>
-      <w:pPr>
-        <w:rPr>
-          <w:lang w:val="es-ES"/>
-        </w:rPr>
-      </w:pPr>
-      <w:r>
-        <w:rPr>
-          <w:lang w:val="es-ES"/>
-        </w:rPr>
-        <w:lastRenderedPageBreak/>
-        <w:t>Dilema:</w:t>
-      </w:r>
-      <w:r>
-        <w:rPr>
-          <w:noProof/>
-        </w:rPr>
-        <w:t xml:space="preserve"> </w:t>
-      </w:r>
-      <w:r>
-        <w:rPr>
-          <w:noProof/>
-        </w:rPr>
-        <w:drawing>
-          <wp:inline distT="0" distB="0" distL="0" distR="0" wp14:anchorId="0D0A0E3E" wp14:editId="255441A7">
-            <wp:extent cx="5733415" cy="3225165"/>
-            <wp:effectExtent l="0" t="0" r="635" b="0"/>
-            <wp:docPr id="15" name="Imagen 15"/>
-            <wp:cNvGraphicFramePr>
-              <a:graphicFrameLocks xmlns:a="http://schemas.openxmlformats.org/drawingml/2006/main" noChangeAspect="1"/>
-            </wp:cNvGraphicFramePr>
-            <a:graphic xmlns:a="http://schemas.openxmlformats.org/drawingml/2006/main">
-              <a:graphicData uri="http://schemas.openxmlformats.org/drawingml/2006/picture">
-                <pic:pic xmlns:pic="http://schemas.openxmlformats.org/drawingml/2006/picture">
-                  <pic:nvPicPr>
-                    <pic:cNvPr id="1" name=""/>
-                    <pic:cNvPicPr/>
-                  </pic:nvPicPr>
-                  <pic:blipFill>
-                    <a:blip r:embed="rId18"/>
-                    <a:stretch>
-                      <a:fillRect/>
-                    </a:stretch>
-                  </pic:blipFill>
-                  <pic:spPr>
-                    <a:xfrm>
-                      <a:off x="0" y="0"/>
-                      <a:ext cx="5733415" cy="3225165"/>
-                    </a:xfrm>
-                    <a:prstGeom prst="rect">
-                      <a:avLst/>
-                    </a:prstGeom>
-                  </pic:spPr>
-                </pic:pic>
-              </a:graphicData>
-            </a:graphic>
-          </wp:inline>
-        </w:drawing>
-      </w:r>
-    </w:p>
-    <w:p>
-      <w:pPr>
-        <w:rPr>
-          <w:lang w:val="es-ES"/>
-        </w:rPr>
-      </w:pPr>
-    </w:p>
-    <w:p>
-      <w:pPr>
-        <w:rPr>
-          <w:lang w:val="es-ES"/>
-        </w:rPr>
-      </w:pPr>
-      <w:r>
-        <w:rPr>
-          <w:lang w:val="es-ES"/>
-        </w:rPr>
-        <w:t>Edición Administrador:</w:t>
-      </w:r>
-    </w:p>
-    <w:p>
-      <w:pPr>
-        <w:rPr>
-          <w:lang w:val="es-ES"/>
-        </w:rPr>
-      </w:pPr>
-      <w:r>
-        <w:rPr>
-          <w:noProof/>
-        </w:rPr>
-        <w:drawing>
-          <wp:inline distT="0" distB="0" distL="0" distR="0" wp14:anchorId="5D8BAEAD" wp14:editId="0482E8EB">
-            <wp:extent cx="5733415" cy="3242945"/>
-            <wp:effectExtent l="0" t="0" r="635" b="0"/>
-            <wp:docPr id="14" name="Imagen 14"/>
-            <wp:cNvGraphicFramePr>
-              <a:graphicFrameLocks xmlns:a="http://schemas.openxmlformats.org/drawingml/2006/main" noChangeAspect="1"/>
-            </wp:cNvGraphicFramePr>
-            <a:graphic xmlns:a="http://schemas.openxmlformats.org/drawingml/2006/main">
-              <a:graphicData uri="http://schemas.openxmlformats.org/drawingml/2006/picture">
-                <pic:pic xmlns:pic="http://schemas.openxmlformats.org/drawingml/2006/picture">
-                  <pic:nvPicPr>
-                    <pic:cNvPr id="1" name=""/>
-                    <pic:cNvPicPr/>
-                  </pic:nvPicPr>
-                  <pic:blipFill>
-                    <a:blip r:embed="rId19"/>
-                    <a:stretch>
-                      <a:fillRect/>
-                    </a:stretch>
-                  </pic:blipFill>
-                  <pic:spPr>
-                    <a:xfrm>
-                      <a:off x="0" y="0"/>
                       <a:ext cx="5733415" cy="3242945"/>
                     </a:xfrm>
                     <a:prstGeom prst="rect">
@@ -6868,7 +6771,7 @@
                     </pic:cNvPicPr>
                   </pic:nvPicPr>
                   <pic:blipFill>
-                    <a:blip r:embed="rId20"/>
+                    <a:blip r:embed="rId18"/>
                     <a:stretch>
                       <a:fillRect/>
                     </a:stretch>
@@ -6938,7 +6841,7 @@
                     </pic:cNvPicPr>
                   </pic:nvPicPr>
                   <pic:blipFill>
-                    <a:blip r:embed="rId21"/>
+                    <a:blip r:embed="rId19"/>
                     <a:stretch>
                       <a:fillRect/>
                     </a:stretch>
@@ -7053,14 +6956,12 @@
         </w:rPr>
         <w:t xml:space="preserve"> podemos decir que una de las cosas que queremos realizar, de cara a su futuro, es la implementación de usuarios para poder ampliar la recopilación de datos de cara a otros centros en los que ella no participa </w:t>
       </w:r>
-      <w:proofErr w:type="spellStart"/>
-      <w:r>
-        <w:rPr>
-          <w:lang w:val="es-ES"/>
-        </w:rPr>
-        <w:t>y</w:t>
-      </w:r>
-      <w:proofErr w:type="spellEnd"/>
+      <w:r>
+        <w:rPr>
+          <w:lang w:val="es-ES"/>
+        </w:rPr>
+        <w:t>e</w:t>
+      </w:r>
       <w:r>
         <w:rPr>
           <w:lang w:val="es-ES"/>
@@ -7433,14 +7334,12 @@
         </w:rPr>
         <w:t xml:space="preserve">Dilema: Situación en la que es necesario elegir entre dos o </w:t>
       </w:r>
-      <w:proofErr w:type="spellStart"/>
-      <w:r>
-        <w:rPr>
-          <w:lang w:val="es-ES"/>
-        </w:rPr>
-        <w:t>mas</w:t>
-      </w:r>
-      <w:proofErr w:type="spellEnd"/>
+      <w:r>
+        <w:rPr>
+          <w:lang w:val="es-ES"/>
+        </w:rPr>
+        <w:t>más</w:t>
+      </w:r>
       <w:r>
         <w:rPr>
           <w:lang w:val="es-ES"/>
@@ -7481,14 +7380,12 @@
         </w:rPr>
         <w:t xml:space="preserve">Recursos: ayudas o medios del que una persona se sirve para conseguir un fin o satisfacer una necesidad, en este caso </w:t>
       </w:r>
-      <w:proofErr w:type="spellStart"/>
-      <w:r>
-        <w:rPr>
-          <w:lang w:val="es-ES"/>
-        </w:rPr>
-        <w:t>seran</w:t>
-      </w:r>
-      <w:proofErr w:type="spellEnd"/>
+      <w:r>
+        <w:rPr>
+          <w:lang w:val="es-ES"/>
+        </w:rPr>
+        <w:t>serán</w:t>
+      </w:r>
       <w:r>
         <w:rPr>
           <w:lang w:val="es-ES"/>
@@ -7528,7 +7425,7 @@
         </w:rPr>
         <w:t xml:space="preserve">NodeJS - </w:t>
       </w:r>
-      <w:hyperlink r:id="rId22" w:history="1">
+      <w:hyperlink r:id="rId20" w:history="1">
         <w:r>
           <w:rPr>
             <w:rStyle w:val="Hipervnculo"/>
@@ -7545,7 +7442,7 @@
       </w:r>
     </w:p>
     <w:sectPr>
-      <w:footerReference w:type="default" r:id="rId23"/>
+      <w:footerReference w:type="default" r:id="rId21"/>
       <w:pgSz w:w="11909" w:h="16834"/>
       <w:pgMar w:top="1440" w:right="1440" w:bottom="1440" w:left="1440" w:header="720" w:footer="720" w:gutter="0"/>
       <w:pgNumType w:start="1"/>

</xml_diff>